<commit_message>
Odevzdáno za 4 body nakonec :)
</commit_message>
<xml_diff>
--- a/INDSA_2011_Semestralka_03/INDSA_2011_Semestralka_03.docx
+++ b/INDSA_2011_Semestralka_03/INDSA_2011_Semestralka_03.docx
@@ -94,9 +94,6 @@
                 </w:rPr>
                 <w:alias w:val="Title"/>
                 <w:id w:val="15524250"/>
-                <w:placeholder>
-                  <w:docPart w:val="29F8E8C739BE4027BD99ABBDDA13CDC7"/>
-                </w:placeholder>
                 <w:dataBinding w:prefixMappings="xmlns:ns0='http://schemas.openxmlformats.org/package/2006/metadata/core-properties' xmlns:ns1='http://purl.org/dc/elements/1.1/'" w:xpath="/ns0:coreProperties[1]/ns1:title[1]" w:storeItemID="{6C3C8BC8-F283-45AE-878A-BAB7291924A1}"/>
                 <w:text/>
               </w:sdtPr>
@@ -527,45 +524,21 @@
     </w:p>
     <w:p>
       <w:pPr>
-        <w:rPr>
-          <w:lang w:val="cs-CZ"/>
-        </w:rPr>
-      </w:pPr>
-      <w:r>
-        <w:rPr>
-          <w:lang w:val="cs-CZ"/>
-        </w:rPr>
-        <w:t>Hlavička R-stromu navíc obsahuje index bloku</w:t>
-      </w:r>
-      <w:r>
-        <w:rPr>
-          <w:lang w:val="cs-CZ"/>
-        </w:rPr>
-        <w:t>,</w:t>
-      </w:r>
-      <w:r>
-        <w:rPr>
-          <w:lang w:val="cs-CZ"/>
-        </w:rPr>
-        <w:t xml:space="preserve"> ve kterém se nachází kořen stromu.</w:t>
-      </w:r>
-    </w:p>
-    <w:p>
-      <w:pPr>
-        <w:keepNext/>
         <w:jc w:val="center"/>
+        <w:rPr>
+          <w:lang w:val="cs-CZ"/>
+        </w:rPr>
       </w:pPr>
       <w:r>
         <w:rPr>
           <w:noProof/>
           <w:lang w:val="cs-CZ" w:eastAsia="cs-CZ"/>
         </w:rPr>
-        <w:lastRenderedPageBreak/>
         <w:drawing>
           <wp:inline distT="0" distB="0" distL="0" distR="0">
-            <wp:extent cx="4752975" cy="9010650"/>
-            <wp:effectExtent l="19050" t="0" r="9525" b="0"/>
-            <wp:docPr id="4" name="obrázek 4"/>
+            <wp:extent cx="3619500" cy="4981575"/>
+            <wp:effectExtent l="19050" t="0" r="0" b="0"/>
+            <wp:docPr id="3" name="obrázek 1"/>
             <wp:cNvGraphicFramePr>
               <a:graphicFrameLocks xmlns:a="http://schemas.openxmlformats.org/drawingml/2006/main" noChangeAspect="1"/>
             </wp:cNvGraphicFramePr>
@@ -573,7 +546,7 @@
               <a:graphicData uri="http://schemas.openxmlformats.org/drawingml/2006/picture">
                 <pic:pic xmlns:pic="http://schemas.openxmlformats.org/drawingml/2006/picture">
                   <pic:nvPicPr>
-                    <pic:cNvPr id="0" name="Picture 4"/>
+                    <pic:cNvPr id="0" name="Picture 1"/>
                     <pic:cNvPicPr>
                       <a:picLocks noChangeAspect="1" noChangeArrowheads="1"/>
                     </pic:cNvPicPr>
@@ -588,7 +561,7 @@
                   <pic:spPr bwMode="auto">
                     <a:xfrm>
                       <a:off x="0" y="0"/>
-                      <a:ext cx="4752975" cy="9010650"/>
+                      <a:ext cx="3619500" cy="4981575"/>
                     </a:xfrm>
                     <a:prstGeom prst="rect">
                       <a:avLst/>
@@ -606,6 +579,69 @@
             </a:graphic>
           </wp:inline>
         </w:drawing>
+      </w:r>
+    </w:p>
+    <w:p>
+      <w:pPr>
+        <w:keepNext/>
+        <w:jc w:val="center"/>
+      </w:pPr>
+      <w:r>
+        <w:rPr>
+          <w:noProof/>
+          <w:lang w:val="cs-CZ" w:eastAsia="cs-CZ"/>
+        </w:rPr>
+        <w:lastRenderedPageBreak/>
+        <w:drawing>
+          <wp:inline distT="0" distB="0" distL="0" distR="0">
+            <wp:extent cx="4762500" cy="7600950"/>
+            <wp:effectExtent l="19050" t="0" r="0" b="0"/>
+            <wp:docPr id="5" name="obrázek 2"/>
+            <wp:cNvGraphicFramePr>
+              <a:graphicFrameLocks xmlns:a="http://schemas.openxmlformats.org/drawingml/2006/main" noChangeAspect="1"/>
+            </wp:cNvGraphicFramePr>
+            <a:graphic xmlns:a="http://schemas.openxmlformats.org/drawingml/2006/main">
+              <a:graphicData uri="http://schemas.openxmlformats.org/drawingml/2006/picture">
+                <pic:pic xmlns:pic="http://schemas.openxmlformats.org/drawingml/2006/picture">
+                  <pic:nvPicPr>
+                    <pic:cNvPr id="0" name="Picture 2"/>
+                    <pic:cNvPicPr>
+                      <a:picLocks noChangeAspect="1" noChangeArrowheads="1"/>
+                    </pic:cNvPicPr>
+                  </pic:nvPicPr>
+                  <pic:blipFill>
+                    <a:blip r:embed="rId10"/>
+                    <a:srcRect/>
+                    <a:stretch>
+                      <a:fillRect/>
+                    </a:stretch>
+                  </pic:blipFill>
+                  <pic:spPr bwMode="auto">
+                    <a:xfrm>
+                      <a:off x="0" y="0"/>
+                      <a:ext cx="4762500" cy="7600950"/>
+                    </a:xfrm>
+                    <a:prstGeom prst="rect">
+                      <a:avLst/>
+                    </a:prstGeom>
+                    <a:noFill/>
+                    <a:ln w="9525">
+                      <a:noFill/>
+                      <a:miter lim="800000"/>
+                      <a:headEnd/>
+                      <a:tailEnd/>
+                    </a:ln>
+                  </pic:spPr>
+                </pic:pic>
+              </a:graphicData>
+            </a:graphic>
+          </wp:inline>
+        </w:drawing>
+      </w:r>
+    </w:p>
+    <w:p>
+      <w:r>
+        <w:br w:type="page"/>
       </w:r>
     </w:p>
     <w:p>
@@ -738,7 +774,7 @@
                     </pic:cNvPicPr>
                   </pic:nvPicPr>
                   <pic:blipFill>
-                    <a:blip r:embed="rId10"/>
+                    <a:blip r:embed="rId11"/>
                     <a:srcRect/>
                     <a:stretch>
                       <a:fillRect/>
@@ -863,7 +899,7 @@
                     <pic:cNvPicPr/>
                   </pic:nvPicPr>
                   <pic:blipFill>
-                    <a:blip r:embed="rId11"/>
+                    <a:blip r:embed="rId12"/>
                     <a:stretch>
                       <a:fillRect/>
                     </a:stretch>
@@ -936,7 +972,7 @@
       </w:r>
     </w:p>
     <w:sectPr>
-      <w:footerReference w:type="default" r:id="rId12"/>
+      <w:footerReference w:type="default" r:id="rId13"/>
       <w:pgSz w:w="12240" w:h="15840"/>
       <w:pgMar w:top="709" w:right="1440" w:bottom="709" w:left="1440" w:header="720" w:footer="720" w:gutter="0"/>
       <w:pgNumType w:start="0"/>
@@ -1012,7 +1048,7 @@
                             <w:noProof/>
                             <w:color w:val="8C8C8C" w:themeColor="background1" w:themeShade="8C"/>
                           </w:rPr>
-                          <w:t>3</w:t>
+                          <w:t>1</w:t>
                         </w:r>
                       </w:fldSimple>
                     </w:p>
@@ -2343,38 +2379,7 @@
 
 <file path=word/glossary/document.xml><?xml version="1.0" encoding="utf-8"?>
 <w:glossaryDocument xmlns:ve="http://schemas.openxmlformats.org/markup-compatibility/2006" xmlns:o="urn:schemas-microsoft-com:office:office" xmlns:r="http://schemas.openxmlformats.org/officeDocument/2006/relationships" xmlns:m="http://schemas.openxmlformats.org/officeDocument/2006/math" xmlns:v="urn:schemas-microsoft-com:vml" xmlns:wp="http://schemas.openxmlformats.org/drawingml/2006/wordprocessingDrawing" xmlns:w10="urn:schemas-microsoft-com:office:word" xmlns:w="http://schemas.openxmlformats.org/wordprocessingml/2006/main" xmlns:wne="http://schemas.microsoft.com/office/word/2006/wordml">
-  <w:docParts>
-    <w:docPart>
-      <w:docPartPr>
-        <w:name w:val="61DF9887849E40408785AEE6835F0931"/>
-        <w:category>
-          <w:name w:val="General"/>
-          <w:gallery w:val="placeholder"/>
-        </w:category>
-        <w:types>
-          <w:type w:val="bbPlcHdr"/>
-        </w:types>
-        <w:behaviors>
-          <w:behavior w:val="content"/>
-        </w:behaviors>
-        <w:guid w:val="{1D9848D7-2160-43C5-808A-0808B1D8B0A0}"/>
-      </w:docPartPr>
-      <w:docPartBody>
-        <w:p>
-          <w:pPr>
-            <w:pStyle w:val="61DF9887849E40408785AEE6835F0931"/>
-          </w:pPr>
-          <w:r>
-            <w:rPr>
-              <w:rFonts w:asciiTheme="majorHAnsi" w:eastAsiaTheme="majorEastAsia" w:hAnsiTheme="majorHAnsi" w:cstheme="majorBidi"/>
-              <w:caps/>
-            </w:rPr>
-            <w:t>[Type the company name]</w:t>
-          </w:r>
-        </w:p>
-      </w:docPartBody>
-    </w:docPart>
-  </w:docParts>
+  <w:docParts/>
 </w:glossaryDocument>
 </file>
 
@@ -2403,10 +2408,11 @@
   </w:font>
   <w:font w:name="Tahoma">
     <w:panose1 w:val="020B0604030504040204"/>
-    <w:charset w:val="EE"/>
+    <w:charset w:val="00"/>
     <w:family w:val="swiss"/>
+    <w:notTrueType/>
     <w:pitch w:val="variable"/>
-    <w:sig w:usb0="61002A87" w:usb1="80000000" w:usb2="00000008" w:usb3="00000000" w:csb0="000101FF" w:csb1="00000000"/>
+    <w:sig w:usb0="00000003" w:usb1="00000000" w:usb2="00000000" w:usb3="00000000" w:csb0="00000001" w:csb1="00000000"/>
   </w:font>
   <w:font w:name="Courier New">
     <w:panose1 w:val="02070309020205020404"/>
@@ -2436,6 +2442,7 @@
     <w:rsid w:val="00BD3E73"/>
     <w:rsid w:val="00D103A2"/>
     <w:rsid w:val="00DD0FE7"/>
+    <w:rsid w:val="00F63108"/>
   </w:rsids>
   <m:mathPr>
     <m:mathFont m:val="Cambria Math"/>

</xml_diff>